<commit_message>
2024-04-04: update linux commits
Signed-off-by: Alexandru Ardelean <alex@shruggie.ro>
</commit_message>
<xml_diff>
--- a/CV_Alexandru_Ardelean.docx
+++ b/CV_Alexandru_Ardelean.docx
@@ -15,15 +15,7 @@
           <w:sz w:val="48"/>
           <w:szCs w:val="48"/>
         </w:rPr>
-        <w:t xml:space="preserve">Alexandru </w:t>
-      </w:r>
-      <w:r>
-        <w:rPr>
-          <w:rFonts w:cs="DejaVu Sans" w:ascii="DejaVu Sans" w:hAnsi="DejaVu Sans"/>
-          <w:sz w:val="48"/>
-          <w:szCs w:val="48"/>
-        </w:rPr>
-        <w:t>Ardelean</w:t>
+        <w:t>Alexandru Ardelean</w:t>
       </w:r>
     </w:p>
     <w:p>
@@ -346,22 +338,53 @@
           <w:b w:val="false"/>
           <w:bCs w:val="false"/>
         </w:rPr>
-        <w:t>Linux kernel contributions: roughly 1400+ (code contributions and reviews).</w:t>
+        <w:t xml:space="preserve">Linux kernel contributions: roughly </w:t>
       </w:r>
-    </w:p>
-    <w:p>
-      <w:pPr>
-        <w:pStyle w:val="BodyText"/>
-        <w:jc w:val="left"/>
-        <w:rPr/>
-      </w:pPr>
       <w:r>
         <w:rPr>
           <w:rFonts w:cs="DejaVu Sans" w:ascii="DejaVu Sans" w:hAnsi="DejaVu Sans"/>
           <w:b w:val="false"/>
           <w:bCs w:val="false"/>
         </w:rPr>
-        <w:t>More recently, I started doing Computer Vision with AI model training (YOLO, HRnet) and getting them to work on embedded devices (taking up 2-3 Watts of power).</w:t>
+        <w:t>~430 authored</w:t>
+      </w:r>
+    </w:p>
+    <w:p>
+      <w:pPr>
+        <w:pStyle w:val="BodyText"/>
+        <w:jc w:val="left"/>
+        <w:rPr/>
+      </w:pPr>
+      <w:r>
+        <w:rPr>
+          <w:rFonts w:cs="DejaVu Sans" w:ascii="DejaVu Sans" w:hAnsi="DejaVu Sans"/>
+          <w:b w:val="false"/>
+          <w:bCs w:val="false"/>
+        </w:rPr>
+        <w:t xml:space="preserve">  </w:t>
+      </w:r>
+      <w:r>
+        <w:rPr>
+          <w:rFonts w:cs="DejaVu Sans" w:ascii="DejaVu Sans" w:hAnsi="DejaVu Sans"/>
+          <w:b w:val="false"/>
+          <w:bCs w:val="false"/>
+        </w:rPr>
+        <w:t>(  git log --oneline --author="Alexandru Ardelean"  | wc -l )</w:t>
+      </w:r>
+    </w:p>
+    <w:p>
+      <w:pPr>
+        <w:pStyle w:val="BodyText"/>
+        <w:jc w:val="left"/>
+        <w:rPr/>
+      </w:pPr>
+      <w:r>
+        <w:rPr>
+          <w:rFonts w:cs="DejaVu Sans" w:ascii="DejaVu Sans" w:hAnsi="DejaVu Sans"/>
+          <w:b w:val="false"/>
+          <w:bCs w:val="false"/>
+        </w:rPr>
+        <w:t>More recently, I started doing Computer Vision with AI model training (YOLO, HRnet) and getting them to work on embedded devices.</w:t>
       </w:r>
     </w:p>
     <w:p>
@@ -454,8 +477,8 @@
         </w:tblCellMar>
       </w:tblPr>
       <w:tblGrid>
-        <w:gridCol w:w="2249"/>
-        <w:gridCol w:w="3061"/>
+        <w:gridCol w:w="2248"/>
+        <w:gridCol w:w="3062"/>
         <w:gridCol w:w="2451"/>
         <w:gridCol w:w="2587"/>
       </w:tblGrid>
@@ -463,7 +486,7 @@
         <w:trPr/>
         <w:tc>
           <w:tcPr>
-            <w:tcW w:w="2249" w:type="dxa"/>
+            <w:tcW w:w="2248" w:type="dxa"/>
             <w:tcBorders/>
           </w:tcPr>
           <w:p>
@@ -486,7 +509,7 @@
         </w:tc>
         <w:tc>
           <w:tcPr>
-            <w:tcW w:w="3061" w:type="dxa"/>
+            <w:tcW w:w="3062" w:type="dxa"/>
             <w:tcBorders/>
           </w:tcPr>
           <w:p>
@@ -558,7 +581,7 @@
         <w:trPr/>
         <w:tc>
           <w:tcPr>
-            <w:tcW w:w="2249" w:type="dxa"/>
+            <w:tcW w:w="2248" w:type="dxa"/>
             <w:tcBorders/>
           </w:tcPr>
           <w:p>
@@ -581,7 +604,7 @@
         </w:tc>
         <w:tc>
           <w:tcPr>
-            <w:tcW w:w="3061" w:type="dxa"/>
+            <w:tcW w:w="3062" w:type="dxa"/>
             <w:tcBorders/>
           </w:tcPr>
           <w:p>
@@ -653,7 +676,7 @@
         <w:trPr/>
         <w:tc>
           <w:tcPr>
-            <w:tcW w:w="2249" w:type="dxa"/>
+            <w:tcW w:w="2248" w:type="dxa"/>
             <w:tcBorders/>
           </w:tcPr>
           <w:p>
@@ -676,7 +699,7 @@
         </w:tc>
         <w:tc>
           <w:tcPr>
-            <w:tcW w:w="3061" w:type="dxa"/>
+            <w:tcW w:w="3062" w:type="dxa"/>
             <w:tcBorders/>
           </w:tcPr>
           <w:p>
@@ -748,7 +771,7 @@
         <w:trPr/>
         <w:tc>
           <w:tcPr>
-            <w:tcW w:w="2249" w:type="dxa"/>
+            <w:tcW w:w="2248" w:type="dxa"/>
             <w:tcBorders/>
           </w:tcPr>
           <w:p>
@@ -771,7 +794,7 @@
         </w:tc>
         <w:tc>
           <w:tcPr>
-            <w:tcW w:w="3061" w:type="dxa"/>
+            <w:tcW w:w="3062" w:type="dxa"/>
             <w:tcBorders/>
           </w:tcPr>
           <w:p>
@@ -843,7 +866,7 @@
         <w:trPr/>
         <w:tc>
           <w:tcPr>
-            <w:tcW w:w="2249" w:type="dxa"/>
+            <w:tcW w:w="2248" w:type="dxa"/>
             <w:tcBorders/>
           </w:tcPr>
           <w:p>
@@ -866,7 +889,7 @@
         </w:tc>
         <w:tc>
           <w:tcPr>
-            <w:tcW w:w="3061" w:type="dxa"/>
+            <w:tcW w:w="3062" w:type="dxa"/>
             <w:tcBorders/>
           </w:tcPr>
           <w:p>
@@ -938,7 +961,7 @@
         <w:trPr/>
         <w:tc>
           <w:tcPr>
-            <w:tcW w:w="2249" w:type="dxa"/>
+            <w:tcW w:w="2248" w:type="dxa"/>
             <w:tcBorders/>
           </w:tcPr>
           <w:p>
@@ -967,7 +990,7 @@
         </w:tc>
         <w:tc>
           <w:tcPr>
-            <w:tcW w:w="3061" w:type="dxa"/>
+            <w:tcW w:w="3062" w:type="dxa"/>
             <w:tcBorders/>
           </w:tcPr>
           <w:p>

</xml_diff>

<commit_message>
2024-04-05: update linux commits (2)
Signed-off-by: Alexandru Ardelean <alex@shruggie.ro>
</commit_message>
<xml_diff>
--- a/CV_Alexandru_Ardelean.docx
+++ b/CV_Alexandru_Ardelean.docx
@@ -338,7 +338,7 @@
           <w:b w:val="false"/>
           <w:bCs w:val="false"/>
         </w:rPr>
-        <w:t xml:space="preserve">Linux kernel contributions: roughly </w:t>
+        <w:t>Linux kernel contributions: roughly 430</w:t>
       </w:r>
       <w:r>
         <w:rPr>
@@ -346,22 +346,7 @@
           <w:b w:val="false"/>
           <w:bCs w:val="false"/>
         </w:rPr>
-        <w:t>~430 authored</w:t>
-      </w:r>
-    </w:p>
-    <w:p>
-      <w:pPr>
-        <w:pStyle w:val="BodyText"/>
-        <w:jc w:val="left"/>
-        <w:rPr/>
-      </w:pPr>
-      <w:r>
-        <w:rPr>
-          <w:rFonts w:cs="DejaVu Sans" w:ascii="DejaVu Sans" w:hAnsi="DejaVu Sans"/>
-          <w:b w:val="false"/>
-          <w:bCs w:val="false"/>
-        </w:rPr>
-        <w:t xml:space="preserve">  </w:t>
+        <w:t>+</w:t>
       </w:r>
       <w:r>
         <w:rPr>
@@ -369,7 +354,66 @@
           <w:b w:val="false"/>
           <w:bCs w:val="false"/>
         </w:rPr>
-        <w:t>(  git log --oneline --author="Alexandru Ardelean"  | wc -l )</w:t>
+        <w:t xml:space="preserve"> authored </w:t>
+      </w:r>
+      <w:r>
+        <w:rPr>
+          <w:rFonts w:cs="DejaVu Sans" w:ascii="DejaVu Sans" w:hAnsi="DejaVu Sans"/>
+          <w:b w:val="false"/>
+          <w:bCs w:val="false"/>
+        </w:rPr>
+        <w:t>(with various email addresses)</w:t>
+      </w:r>
+    </w:p>
+    <w:p>
+      <w:pPr>
+        <w:pStyle w:val="BodyText"/>
+        <w:numPr>
+          <w:ilvl w:val="0"/>
+          <w:numId w:val="8"/>
+        </w:numPr>
+        <w:jc w:val="left"/>
+        <w:rPr/>
+      </w:pPr>
+      <w:hyperlink r:id="rId4">
+        <w:r>
+          <w:rPr>
+            <w:rStyle w:val="Hyperlink"/>
+            <w:rFonts w:cs="DejaVu Sans" w:ascii="DejaVu Sans" w:hAnsi="DejaVu Sans"/>
+            <w:b w:val="false"/>
+            <w:bCs w:val="false"/>
+          </w:rPr>
+          <w:t>https://github.com/torvalds/linux/commits?author=commodo</w:t>
+        </w:r>
+      </w:hyperlink>
+      <w:hyperlink r:id="rId5">
+        <w:r>
+          <w:rPr>
+            <w:rFonts w:cs="DejaVu Sans" w:ascii="DejaVu Sans" w:hAnsi="DejaVu Sans"/>
+            <w:b w:val="false"/>
+            <w:bCs w:val="false"/>
+          </w:rPr>
+          <w:t xml:space="preserve">   or</w:t>
+        </w:r>
+      </w:hyperlink>
+    </w:p>
+    <w:p>
+      <w:pPr>
+        <w:pStyle w:val="BodyText"/>
+        <w:numPr>
+          <w:ilvl w:val="0"/>
+          <w:numId w:val="8"/>
+        </w:numPr>
+        <w:jc w:val="left"/>
+        <w:rPr/>
+      </w:pPr>
+      <w:r>
+        <w:rPr>
+          <w:rFonts w:cs="DejaVu Sans" w:ascii="DejaVu Sans" w:hAnsi="DejaVu Sans"/>
+          <w:b w:val="false"/>
+          <w:bCs w:val="false"/>
+        </w:rPr>
+        <w:t>git log --oneline --author="Alexandru Ardelean"  | wc -l</w:t>
       </w:r>
     </w:p>
     <w:p>
@@ -477,8 +521,8 @@
         </w:tblCellMar>
       </w:tblPr>
       <w:tblGrid>
-        <w:gridCol w:w="2248"/>
-        <w:gridCol w:w="3062"/>
+        <w:gridCol w:w="2247"/>
+        <w:gridCol w:w="3063"/>
         <w:gridCol w:w="2451"/>
         <w:gridCol w:w="2587"/>
       </w:tblGrid>
@@ -486,7 +530,7 @@
         <w:trPr/>
         <w:tc>
           <w:tcPr>
-            <w:tcW w:w="2248" w:type="dxa"/>
+            <w:tcW w:w="2247" w:type="dxa"/>
             <w:tcBorders/>
           </w:tcPr>
           <w:p>
@@ -509,7 +553,7 @@
         </w:tc>
         <w:tc>
           <w:tcPr>
-            <w:tcW w:w="3062" w:type="dxa"/>
+            <w:tcW w:w="3063" w:type="dxa"/>
             <w:tcBorders/>
           </w:tcPr>
           <w:p>
@@ -581,7 +625,7 @@
         <w:trPr/>
         <w:tc>
           <w:tcPr>
-            <w:tcW w:w="2248" w:type="dxa"/>
+            <w:tcW w:w="2247" w:type="dxa"/>
             <w:tcBorders/>
           </w:tcPr>
           <w:p>
@@ -604,7 +648,7 @@
         </w:tc>
         <w:tc>
           <w:tcPr>
-            <w:tcW w:w="3062" w:type="dxa"/>
+            <w:tcW w:w="3063" w:type="dxa"/>
             <w:tcBorders/>
           </w:tcPr>
           <w:p>
@@ -676,7 +720,7 @@
         <w:trPr/>
         <w:tc>
           <w:tcPr>
-            <w:tcW w:w="2248" w:type="dxa"/>
+            <w:tcW w:w="2247" w:type="dxa"/>
             <w:tcBorders/>
           </w:tcPr>
           <w:p>
@@ -699,7 +743,7 @@
         </w:tc>
         <w:tc>
           <w:tcPr>
-            <w:tcW w:w="3062" w:type="dxa"/>
+            <w:tcW w:w="3063" w:type="dxa"/>
             <w:tcBorders/>
           </w:tcPr>
           <w:p>
@@ -771,7 +815,7 @@
         <w:trPr/>
         <w:tc>
           <w:tcPr>
-            <w:tcW w:w="2248" w:type="dxa"/>
+            <w:tcW w:w="2247" w:type="dxa"/>
             <w:tcBorders/>
           </w:tcPr>
           <w:p>
@@ -794,7 +838,7 @@
         </w:tc>
         <w:tc>
           <w:tcPr>
-            <w:tcW w:w="3062" w:type="dxa"/>
+            <w:tcW w:w="3063" w:type="dxa"/>
             <w:tcBorders/>
           </w:tcPr>
           <w:p>
@@ -866,7 +910,7 @@
         <w:trPr/>
         <w:tc>
           <w:tcPr>
-            <w:tcW w:w="2248" w:type="dxa"/>
+            <w:tcW w:w="2247" w:type="dxa"/>
             <w:tcBorders/>
           </w:tcPr>
           <w:p>
@@ -889,7 +933,7 @@
         </w:tc>
         <w:tc>
           <w:tcPr>
-            <w:tcW w:w="3062" w:type="dxa"/>
+            <w:tcW w:w="3063" w:type="dxa"/>
             <w:tcBorders/>
           </w:tcPr>
           <w:p>
@@ -961,7 +1005,7 @@
         <w:trPr/>
         <w:tc>
           <w:tcPr>
-            <w:tcW w:w="2248" w:type="dxa"/>
+            <w:tcW w:w="2247" w:type="dxa"/>
             <w:tcBorders/>
           </w:tcPr>
           <w:p>
@@ -990,7 +1034,7 @@
         </w:tc>
         <w:tc>
           <w:tcPr>
-            <w:tcW w:w="3062" w:type="dxa"/>
+            <w:tcW w:w="3063" w:type="dxa"/>
             <w:tcBorders/>
           </w:tcPr>
           <w:p>
@@ -1081,6 +1125,86 @@
           <w:b w:val="false"/>
           <w:bCs w:val="false"/>
         </w:rPr>
+      </w:r>
+    </w:p>
+    <w:p>
+      <w:pPr>
+        <w:pStyle w:val="BodyText"/>
+        <w:jc w:val="left"/>
+        <w:rPr>
+          <w:rFonts w:ascii="DejaVu Sans" w:hAnsi="DejaVu Sans" w:cs="DejaVu Sans"/>
+          <w:b/>
+          <w:bCs/>
+          <w:sz w:val="22"/>
+          <w:szCs w:val="22"/>
+        </w:rPr>
+      </w:pPr>
+      <w:r>
+        <w:rPr/>
+      </w:r>
+    </w:p>
+    <w:p>
+      <w:pPr>
+        <w:pStyle w:val="BodyText"/>
+        <w:jc w:val="left"/>
+        <w:rPr>
+          <w:rFonts w:ascii="DejaVu Sans" w:hAnsi="DejaVu Sans" w:cs="DejaVu Sans"/>
+          <w:b/>
+          <w:bCs/>
+          <w:sz w:val="22"/>
+          <w:szCs w:val="22"/>
+        </w:rPr>
+      </w:pPr>
+      <w:r>
+        <w:rPr/>
+      </w:r>
+    </w:p>
+    <w:p>
+      <w:pPr>
+        <w:pStyle w:val="BodyText"/>
+        <w:jc w:val="left"/>
+        <w:rPr>
+          <w:rFonts w:ascii="DejaVu Sans" w:hAnsi="DejaVu Sans" w:cs="DejaVu Sans"/>
+          <w:b/>
+          <w:bCs/>
+          <w:sz w:val="22"/>
+          <w:szCs w:val="22"/>
+        </w:rPr>
+      </w:pPr>
+      <w:r>
+        <w:rPr/>
+      </w:r>
+    </w:p>
+    <w:p>
+      <w:pPr>
+        <w:pStyle w:val="BodyText"/>
+        <w:jc w:val="left"/>
+        <w:rPr>
+          <w:rFonts w:ascii="DejaVu Sans" w:hAnsi="DejaVu Sans" w:cs="DejaVu Sans"/>
+          <w:b/>
+          <w:bCs/>
+          <w:sz w:val="22"/>
+          <w:szCs w:val="22"/>
+        </w:rPr>
+      </w:pPr>
+      <w:r>
+        <w:rPr/>
+      </w:r>
+    </w:p>
+    <w:p>
+      <w:pPr>
+        <w:pStyle w:val="BodyText"/>
+        <w:jc w:val="left"/>
+        <w:rPr>
+          <w:rFonts w:ascii="DejaVu Sans" w:hAnsi="DejaVu Sans" w:cs="DejaVu Sans"/>
+          <w:b/>
+          <w:bCs/>
+          <w:sz w:val="22"/>
+          <w:szCs w:val="22"/>
+        </w:rPr>
+      </w:pPr>
+      <w:r>
+        <w:rPr/>
       </w:r>
     </w:p>
     <w:p>
@@ -2048,7 +2172,7 @@
               </w:rPr>
               <w:br w:type="textWrapping" w:clear="all"/>
             </w:r>
-            <w:hyperlink r:id="rId4">
+            <w:hyperlink r:id="rId6">
               <w:r>
                 <w:rPr>
                   <w:rStyle w:val="Hyperlink"/>
@@ -2075,7 +2199,7 @@
               </w:rPr>
               <w:br w:type="textWrapping" w:clear="all"/>
             </w:r>
-            <w:hyperlink r:id="rId5">
+            <w:hyperlink r:id="rId7">
               <w:r>
                 <w:rPr>
                   <w:rStyle w:val="Hyperlink"/>
@@ -2194,7 +2318,7 @@
               </w:rPr>
               <w:t xml:space="preserve">Location: </w:t>
             </w:r>
-            <w:hyperlink r:id="rId6">
+            <w:hyperlink r:id="rId8">
               <w:r>
                 <w:rPr>
                   <w:rStyle w:val="Hyperlink"/>
@@ -2252,7 +2376,7 @@
               </w:rPr>
               <w:br w:type="textWrapping" w:clear="all"/>
             </w:r>
-            <w:hyperlink r:id="rId7">
+            <w:hyperlink r:id="rId9">
               <w:r>
                 <w:rPr>
                   <w:rStyle w:val="Hyperlink"/>
@@ -2356,7 +2480,7 @@
               </w:rPr>
               <w:t xml:space="preserve">Location: </w:t>
             </w:r>
-            <w:hyperlink r:id="rId8">
+            <w:hyperlink r:id="rId10">
               <w:r>
                 <w:rPr>
                   <w:rStyle w:val="Hyperlink"/>
@@ -2375,7 +2499,7 @@
               </w:rPr>
               <w:t xml:space="preserve"> / </w:t>
             </w:r>
-            <w:hyperlink r:id="rId9">
+            <w:hyperlink r:id="rId11">
               <w:r>
                 <w:rPr>
                   <w:rStyle w:val="Hyperlink"/>
@@ -2473,7 +2597,7 @@
               </w:rPr>
               <w:br w:type="textWrapping" w:clear="all"/>
             </w:r>
-            <w:hyperlink r:id="rId10">
+            <w:hyperlink r:id="rId12">
               <w:r>
                 <w:rPr>
                   <w:rStyle w:val="Hyperlink"/>
@@ -2518,7 +2642,7 @@
               </w:rPr>
               <w:br w:type="textWrapping" w:clear="all"/>
             </w:r>
-            <w:hyperlink r:id="rId11">
+            <w:hyperlink r:id="rId13">
               <w:r>
                 <w:rPr>
                   <w:rStyle w:val="Hyperlink"/>
@@ -2656,7 +2780,7 @@
               </w:rPr>
               <w:br w:type="textWrapping" w:clear="all"/>
             </w:r>
-            <w:hyperlink r:id="rId12">
+            <w:hyperlink r:id="rId14">
               <w:r>
                 <w:rPr>
                   <w:rStyle w:val="Hyperlink"/>
@@ -3358,7 +3482,7 @@
               </w:rPr>
               <w:t xml:space="preserve"> (</w:t>
             </w:r>
-            <w:hyperlink r:id="rId13">
+            <w:hyperlink r:id="rId15">
               <w:r>
                 <w:rPr>
                   <w:rStyle w:val="Hyperlink"/>
@@ -4883,6 +5007,143 @@
       </w:rPr>
     </w:lvl>
   </w:abstractNum>
+  <w:abstractNum w:abstractNumId="8">
+    <w:lvl w:ilvl="0">
+      <w:start w:val="1"/>
+      <w:numFmt w:val="bullet"/>
+      <w:lvlText w:val=""/>
+      <w:lvlJc w:val="left"/>
+      <w:pPr>
+        <w:tabs>
+          <w:tab w:val="num" w:pos="720"/>
+        </w:tabs>
+        <w:ind w:left="720" w:hanging="360"/>
+      </w:pPr>
+      <w:rPr>
+        <w:rFonts w:ascii="Symbol" w:hAnsi="Symbol" w:cs="Symbol" w:hint="default"/>
+      </w:rPr>
+    </w:lvl>
+    <w:lvl w:ilvl="1">
+      <w:start w:val="1"/>
+      <w:numFmt w:val="bullet"/>
+      <w:lvlText w:val="◦"/>
+      <w:lvlJc w:val="left"/>
+      <w:pPr>
+        <w:tabs>
+          <w:tab w:val="num" w:pos="1080"/>
+        </w:tabs>
+        <w:ind w:left="1080" w:hanging="360"/>
+      </w:pPr>
+      <w:rPr>
+        <w:rFonts w:ascii="OpenSymbol" w:hAnsi="OpenSymbol" w:cs="OpenSymbol" w:hint="default"/>
+      </w:rPr>
+    </w:lvl>
+    <w:lvl w:ilvl="2">
+      <w:start w:val="1"/>
+      <w:numFmt w:val="bullet"/>
+      <w:lvlText w:val="▪"/>
+      <w:lvlJc w:val="left"/>
+      <w:pPr>
+        <w:tabs>
+          <w:tab w:val="num" w:pos="1440"/>
+        </w:tabs>
+        <w:ind w:left="1440" w:hanging="360"/>
+      </w:pPr>
+      <w:rPr>
+        <w:rFonts w:ascii="OpenSymbol" w:hAnsi="OpenSymbol" w:cs="OpenSymbol" w:hint="default"/>
+      </w:rPr>
+    </w:lvl>
+    <w:lvl w:ilvl="3">
+      <w:start w:val="1"/>
+      <w:numFmt w:val="bullet"/>
+      <w:lvlText w:val=""/>
+      <w:lvlJc w:val="left"/>
+      <w:pPr>
+        <w:tabs>
+          <w:tab w:val="num" w:pos="1800"/>
+        </w:tabs>
+        <w:ind w:left="1800" w:hanging="360"/>
+      </w:pPr>
+      <w:rPr>
+        <w:rFonts w:ascii="Symbol" w:hAnsi="Symbol" w:cs="Symbol" w:hint="default"/>
+      </w:rPr>
+    </w:lvl>
+    <w:lvl w:ilvl="4">
+      <w:start w:val="1"/>
+      <w:numFmt w:val="bullet"/>
+      <w:lvlText w:val="◦"/>
+      <w:lvlJc w:val="left"/>
+      <w:pPr>
+        <w:tabs>
+          <w:tab w:val="num" w:pos="2160"/>
+        </w:tabs>
+        <w:ind w:left="2160" w:hanging="360"/>
+      </w:pPr>
+      <w:rPr>
+        <w:rFonts w:ascii="OpenSymbol" w:hAnsi="OpenSymbol" w:cs="OpenSymbol" w:hint="default"/>
+      </w:rPr>
+    </w:lvl>
+    <w:lvl w:ilvl="5">
+      <w:start w:val="1"/>
+      <w:numFmt w:val="bullet"/>
+      <w:lvlText w:val="▪"/>
+      <w:lvlJc w:val="left"/>
+      <w:pPr>
+        <w:tabs>
+          <w:tab w:val="num" w:pos="2520"/>
+        </w:tabs>
+        <w:ind w:left="2520" w:hanging="360"/>
+      </w:pPr>
+      <w:rPr>
+        <w:rFonts w:ascii="OpenSymbol" w:hAnsi="OpenSymbol" w:cs="OpenSymbol" w:hint="default"/>
+      </w:rPr>
+    </w:lvl>
+    <w:lvl w:ilvl="6">
+      <w:start w:val="1"/>
+      <w:numFmt w:val="bullet"/>
+      <w:lvlText w:val=""/>
+      <w:lvlJc w:val="left"/>
+      <w:pPr>
+        <w:tabs>
+          <w:tab w:val="num" w:pos="2880"/>
+        </w:tabs>
+        <w:ind w:left="2880" w:hanging="360"/>
+      </w:pPr>
+      <w:rPr>
+        <w:rFonts w:ascii="Symbol" w:hAnsi="Symbol" w:cs="Symbol" w:hint="default"/>
+      </w:rPr>
+    </w:lvl>
+    <w:lvl w:ilvl="7">
+      <w:start w:val="1"/>
+      <w:numFmt w:val="bullet"/>
+      <w:lvlText w:val="◦"/>
+      <w:lvlJc w:val="left"/>
+      <w:pPr>
+        <w:tabs>
+          <w:tab w:val="num" w:pos="3240"/>
+        </w:tabs>
+        <w:ind w:left="3240" w:hanging="360"/>
+      </w:pPr>
+      <w:rPr>
+        <w:rFonts w:ascii="OpenSymbol" w:hAnsi="OpenSymbol" w:cs="OpenSymbol" w:hint="default"/>
+      </w:rPr>
+    </w:lvl>
+    <w:lvl w:ilvl="8">
+      <w:start w:val="1"/>
+      <w:numFmt w:val="bullet"/>
+      <w:lvlText w:val="▪"/>
+      <w:lvlJc w:val="left"/>
+      <w:pPr>
+        <w:tabs>
+          <w:tab w:val="num" w:pos="3600"/>
+        </w:tabs>
+        <w:ind w:left="3600" w:hanging="360"/>
+      </w:pPr>
+      <w:rPr>
+        <w:rFonts w:ascii="OpenSymbol" w:hAnsi="OpenSymbol" w:cs="OpenSymbol" w:hint="default"/>
+      </w:rPr>
+    </w:lvl>
+  </w:abstractNum>
   <w:num w:numId="1">
     <w:abstractNumId w:val="1"/>
   </w:num>
@@ -4903,6 +5164,9 @@
   </w:num>
   <w:num w:numId="7">
     <w:abstractNumId w:val="7"/>
+  </w:num>
+  <w:num w:numId="8">
+    <w:abstractNumId w:val="8"/>
   </w:num>
 </w:numbering>
 </file>

</xml_diff>

<commit_message>
2024-09-12: added technologies sections
Signed-off-by: Alexandru Ardelean <alex@shruggie.ro>
</commit_message>
<xml_diff>
--- a/CV_Alexandru_Ardelean.docx
+++ b/CV_Alexandru_Ardelean.docx
@@ -338,31 +338,7 @@
           <w:b w:val="false"/>
           <w:bCs w:val="false"/>
         </w:rPr>
-        <w:t>Linux kernel contributions: roughly 430</w:t>
-      </w:r>
-      <w:r>
-        <w:rPr>
-          <w:rFonts w:cs="DejaVu Sans" w:ascii="DejaVu Sans" w:hAnsi="DejaVu Sans"/>
-          <w:b w:val="false"/>
-          <w:bCs w:val="false"/>
-        </w:rPr>
-        <w:t>+</w:t>
-      </w:r>
-      <w:r>
-        <w:rPr>
-          <w:rFonts w:cs="DejaVu Sans" w:ascii="DejaVu Sans" w:hAnsi="DejaVu Sans"/>
-          <w:b w:val="false"/>
-          <w:bCs w:val="false"/>
-        </w:rPr>
-        <w:t xml:space="preserve"> authored </w:t>
-      </w:r>
-      <w:r>
-        <w:rPr>
-          <w:rFonts w:cs="DejaVu Sans" w:ascii="DejaVu Sans" w:hAnsi="DejaVu Sans"/>
-          <w:b w:val="false"/>
-          <w:bCs w:val="false"/>
-        </w:rPr>
-        <w:t>(with various email addresses)</w:t>
+        <w:t>Linux kernel contributions: roughly 430+ authored (with various email addresses)</w:t>
       </w:r>
     </w:p>
     <w:p>
@@ -386,16 +362,14 @@
           <w:t>https://github.com/torvalds/linux/commits?author=commodo</w:t>
         </w:r>
       </w:hyperlink>
-      <w:hyperlink r:id="rId5">
-        <w:r>
-          <w:rPr>
-            <w:rFonts w:cs="DejaVu Sans" w:ascii="DejaVu Sans" w:hAnsi="DejaVu Sans"/>
-            <w:b w:val="false"/>
-            <w:bCs w:val="false"/>
-          </w:rPr>
-          <w:t xml:space="preserve">   or</w:t>
-        </w:r>
-      </w:hyperlink>
+      <w:r>
+        <w:rPr>
+          <w:rFonts w:cs="DejaVu Sans" w:ascii="DejaVu Sans" w:hAnsi="DejaVu Sans"/>
+          <w:b w:val="false"/>
+          <w:bCs w:val="false"/>
+        </w:rPr>
+        <w:t xml:space="preserve">   or</w:t>
+      </w:r>
     </w:p>
     <w:p>
       <w:pPr>
@@ -521,8 +495,8 @@
         </w:tblCellMar>
       </w:tblPr>
       <w:tblGrid>
-        <w:gridCol w:w="2247"/>
-        <w:gridCol w:w="3063"/>
+        <w:gridCol w:w="2245"/>
+        <w:gridCol w:w="3065"/>
         <w:gridCol w:w="2451"/>
         <w:gridCol w:w="2587"/>
       </w:tblGrid>
@@ -530,7 +504,7 @@
         <w:trPr/>
         <w:tc>
           <w:tcPr>
-            <w:tcW w:w="2247" w:type="dxa"/>
+            <w:tcW w:w="2245" w:type="dxa"/>
             <w:tcBorders/>
           </w:tcPr>
           <w:p>
@@ -553,7 +527,7 @@
         </w:tc>
         <w:tc>
           <w:tcPr>
-            <w:tcW w:w="3063" w:type="dxa"/>
+            <w:tcW w:w="3065" w:type="dxa"/>
             <w:tcBorders/>
           </w:tcPr>
           <w:p>
@@ -625,7 +599,7 @@
         <w:trPr/>
         <w:tc>
           <w:tcPr>
-            <w:tcW w:w="2247" w:type="dxa"/>
+            <w:tcW w:w="2245" w:type="dxa"/>
             <w:tcBorders/>
           </w:tcPr>
           <w:p>
@@ -648,7 +622,7 @@
         </w:tc>
         <w:tc>
           <w:tcPr>
-            <w:tcW w:w="3063" w:type="dxa"/>
+            <w:tcW w:w="3065" w:type="dxa"/>
             <w:tcBorders/>
           </w:tcPr>
           <w:p>
@@ -720,7 +694,7 @@
         <w:trPr/>
         <w:tc>
           <w:tcPr>
-            <w:tcW w:w="2247" w:type="dxa"/>
+            <w:tcW w:w="2245" w:type="dxa"/>
             <w:tcBorders/>
           </w:tcPr>
           <w:p>
@@ -743,7 +717,7 @@
         </w:tc>
         <w:tc>
           <w:tcPr>
-            <w:tcW w:w="3063" w:type="dxa"/>
+            <w:tcW w:w="3065" w:type="dxa"/>
             <w:tcBorders/>
           </w:tcPr>
           <w:p>
@@ -815,7 +789,7 @@
         <w:trPr/>
         <w:tc>
           <w:tcPr>
-            <w:tcW w:w="2247" w:type="dxa"/>
+            <w:tcW w:w="2245" w:type="dxa"/>
             <w:tcBorders/>
           </w:tcPr>
           <w:p>
@@ -838,7 +812,7 @@
         </w:tc>
         <w:tc>
           <w:tcPr>
-            <w:tcW w:w="3063" w:type="dxa"/>
+            <w:tcW w:w="3065" w:type="dxa"/>
             <w:tcBorders/>
           </w:tcPr>
           <w:p>
@@ -910,7 +884,7 @@
         <w:trPr/>
         <w:tc>
           <w:tcPr>
-            <w:tcW w:w="2247" w:type="dxa"/>
+            <w:tcW w:w="2245" w:type="dxa"/>
             <w:tcBorders/>
           </w:tcPr>
           <w:p>
@@ -933,7 +907,7 @@
         </w:tc>
         <w:tc>
           <w:tcPr>
-            <w:tcW w:w="3063" w:type="dxa"/>
+            <w:tcW w:w="3065" w:type="dxa"/>
             <w:tcBorders/>
           </w:tcPr>
           <w:p>
@@ -1005,7 +979,7 @@
         <w:trPr/>
         <w:tc>
           <w:tcPr>
-            <w:tcW w:w="2247" w:type="dxa"/>
+            <w:tcW w:w="2245" w:type="dxa"/>
             <w:tcBorders/>
           </w:tcPr>
           <w:p>
@@ -1034,7 +1008,7 @@
         </w:tc>
         <w:tc>
           <w:tcPr>
-            <w:tcW w:w="3063" w:type="dxa"/>
+            <w:tcW w:w="3065" w:type="dxa"/>
             <w:tcBorders/>
           </w:tcPr>
           <w:p>
@@ -1140,7 +1114,13 @@
         </w:rPr>
       </w:pPr>
       <w:r>
-        <w:rPr/>
+        <w:rPr>
+          <w:rFonts w:cs="DejaVu Sans" w:ascii="DejaVu Sans" w:hAnsi="DejaVu Sans"/>
+          <w:b/>
+          <w:bCs/>
+          <w:sz w:val="22"/>
+          <w:szCs w:val="22"/>
+        </w:rPr>
       </w:r>
     </w:p>
     <w:p>
@@ -1156,7 +1136,13 @@
         </w:rPr>
       </w:pPr>
       <w:r>
-        <w:rPr/>
+        <w:rPr>
+          <w:rFonts w:cs="DejaVu Sans" w:ascii="DejaVu Sans" w:hAnsi="DejaVu Sans"/>
+          <w:b/>
+          <w:bCs/>
+          <w:sz w:val="22"/>
+          <w:szCs w:val="22"/>
+        </w:rPr>
       </w:r>
     </w:p>
     <w:p>
@@ -1172,7 +1158,13 @@
         </w:rPr>
       </w:pPr>
       <w:r>
-        <w:rPr/>
+        <w:rPr>
+          <w:rFonts w:cs="DejaVu Sans" w:ascii="DejaVu Sans" w:hAnsi="DejaVu Sans"/>
+          <w:b/>
+          <w:bCs/>
+          <w:sz w:val="22"/>
+          <w:szCs w:val="22"/>
+        </w:rPr>
       </w:r>
     </w:p>
     <w:p>
@@ -1188,7 +1180,13 @@
         </w:rPr>
       </w:pPr>
       <w:r>
-        <w:rPr/>
+        <w:rPr>
+          <w:rFonts w:cs="DejaVu Sans" w:ascii="DejaVu Sans" w:hAnsi="DejaVu Sans"/>
+          <w:b/>
+          <w:bCs/>
+          <w:sz w:val="22"/>
+          <w:szCs w:val="22"/>
+        </w:rPr>
       </w:r>
     </w:p>
     <w:p>
@@ -1204,7 +1202,13 @@
         </w:rPr>
       </w:pPr>
       <w:r>
-        <w:rPr/>
+        <w:rPr>
+          <w:rFonts w:cs="DejaVu Sans" w:ascii="DejaVu Sans" w:hAnsi="DejaVu Sans"/>
+          <w:b/>
+          <w:bCs/>
+          <w:sz w:val="22"/>
+          <w:szCs w:val="22"/>
+        </w:rPr>
       </w:r>
     </w:p>
     <w:p>
@@ -1320,27 +1324,7 @@
                 <w:szCs w:val="22"/>
                 <w:lang w:val="en-US" w:eastAsia="zh-CN" w:bidi="hi-IN"/>
               </w:rPr>
-              <w:t>¯\_(</w:t>
-            </w:r>
-            <w:r>
-              <w:rPr>
-                <w:rFonts w:ascii="DejaVu Sans" w:hAnsi="DejaVu Sans" w:cs="DejaVu Sans"/>
-                <w:color w:val="auto"/>
-                <w:sz w:val="22"/>
-                <w:szCs w:val="22"/>
-                <w:lang w:val="en-US" w:eastAsia="zh-CN" w:bidi="hi-IN"/>
-              </w:rPr>
-              <w:t>ツ</w:t>
-            </w:r>
-            <w:r>
-              <w:rPr>
-                <w:rFonts w:eastAsia="Noto Serif CJK SC" w:cs="DejaVu Sans" w:ascii="DejaVu Sans" w:hAnsi="DejaVu Sans"/>
-                <w:color w:val="auto"/>
-                <w:sz w:val="22"/>
-                <w:szCs w:val="22"/>
-                <w:lang w:val="en-US" w:eastAsia="zh-CN" w:bidi="hi-IN"/>
-              </w:rPr>
-              <w:t>)_/¯</w:t>
+              <w:t>Contractor</w:t>
             </w:r>
           </w:p>
           <w:p>
@@ -1441,7 +1425,7 @@
               <w:pStyle w:val="TableContents"/>
               <w:widowControl w:val="false"/>
               <w:numPr>
-                <w:ilvl w:val="0"/>
+                <w:ilvl w:val="1"/>
                 <w:numId w:val="3"/>
               </w:numPr>
               <w:jc w:val="left"/>
@@ -1455,7 +1439,7 @@
                 <w:szCs w:val="22"/>
                 <w:lang w:val="en-US" w:eastAsia="zh-CN" w:bidi="hi-IN"/>
               </w:rPr>
-              <w:t>MXT Creation – Train and deploy AI Computer Vision models on Renesas RZ/V DRP AI SoC families</w:t>
+              <w:t>Technologies used: Yocto, Python, Shell</w:t>
             </w:r>
           </w:p>
           <w:p>
@@ -1477,7 +1461,29 @@
                 <w:szCs w:val="22"/>
                 <w:lang w:val="en-US" w:eastAsia="zh-CN" w:bidi="hi-IN"/>
               </w:rPr>
-              <w:t>STIHL: features and performance improvements for the iMOW (lawn-mower robot) launched in 2023</w:t>
+              <w:t>MXT Creation – Train and deploy AI Computer Vision models on Renesas RZ/V DRP AI SoC families</w:t>
+            </w:r>
+          </w:p>
+          <w:p>
+            <w:pPr>
+              <w:pStyle w:val="TableContents"/>
+              <w:widowControl w:val="false"/>
+              <w:numPr>
+                <w:ilvl w:val="1"/>
+                <w:numId w:val="3"/>
+              </w:numPr>
+              <w:jc w:val="left"/>
+              <w:rPr/>
+            </w:pPr>
+            <w:r>
+              <w:rPr>
+                <w:rFonts w:eastAsia="Noto Serif CJK SC" w:cs="DejaVu Sans" w:ascii="DejaVu Sans" w:hAnsi="DejaVu Sans"/>
+                <w:color w:val="auto"/>
+                <w:sz w:val="22"/>
+                <w:szCs w:val="22"/>
+                <w:lang w:val="en-US" w:eastAsia="zh-CN" w:bidi="hi-IN"/>
+              </w:rPr>
+              <w:t>Technologies used: Python &amp; C++ for apps, C for camera sensor drivers</w:t>
             </w:r>
           </w:p>
           <w:p>
@@ -1499,7 +1505,29 @@
                 <w:szCs w:val="22"/>
                 <w:lang w:val="en-US" w:eastAsia="zh-CN" w:bidi="hi-IN"/>
               </w:rPr>
-              <w:t>Ateme: rework of a TS muxer library for a HW video encoder</w:t>
+              <w:t>STIHL: features and performance improvements for the iMOW (lawn-mower robot) launched in 2023</w:t>
+            </w:r>
+          </w:p>
+          <w:p>
+            <w:pPr>
+              <w:pStyle w:val="TableContents"/>
+              <w:widowControl w:val="false"/>
+              <w:numPr>
+                <w:ilvl w:val="1"/>
+                <w:numId w:val="3"/>
+              </w:numPr>
+              <w:jc w:val="left"/>
+              <w:rPr/>
+            </w:pPr>
+            <w:r>
+              <w:rPr>
+                <w:rFonts w:eastAsia="Noto Serif CJK SC" w:cs="DejaVu Sans" w:ascii="DejaVu Sans" w:hAnsi="DejaVu Sans"/>
+                <w:color w:val="auto"/>
+                <w:sz w:val="22"/>
+                <w:szCs w:val="22"/>
+                <w:lang w:val="en-US" w:eastAsia="zh-CN" w:bidi="hi-IN"/>
+              </w:rPr>
+              <w:t xml:space="preserve">Tecnologies used: C++ for apps </w:t>
             </w:r>
           </w:p>
           <w:p>
@@ -1521,7 +1549,29 @@
                 <w:szCs w:val="22"/>
                 <w:lang w:val="en-US" w:eastAsia="zh-CN" w:bidi="hi-IN"/>
               </w:rPr>
-              <w:t>Allegro DVT (through Deviqon Labs): continue work on emulator for HW IP designs</w:t>
+              <w:t>Ateme: rework of a TS muxer library for a HW video encoder</w:t>
+            </w:r>
+          </w:p>
+          <w:p>
+            <w:pPr>
+              <w:pStyle w:val="TableContents"/>
+              <w:widowControl w:val="false"/>
+              <w:numPr>
+                <w:ilvl w:val="1"/>
+                <w:numId w:val="3"/>
+              </w:numPr>
+              <w:jc w:val="left"/>
+              <w:rPr/>
+            </w:pPr>
+            <w:r>
+              <w:rPr>
+                <w:rFonts w:eastAsia="Noto Serif CJK SC" w:cs="DejaVu Sans" w:ascii="DejaVu Sans" w:hAnsi="DejaVu Sans"/>
+                <w:color w:val="auto"/>
+                <w:sz w:val="22"/>
+                <w:szCs w:val="22"/>
+                <w:lang w:val="en-US" w:eastAsia="zh-CN" w:bidi="hi-IN"/>
+              </w:rPr>
+              <w:t>Technologies used: C++</w:t>
             </w:r>
           </w:p>
           <w:p>
@@ -1543,7 +1593,29 @@
                 <w:szCs w:val="22"/>
                 <w:lang w:val="en-US" w:eastAsia="zh-CN" w:bidi="hi-IN"/>
               </w:rPr>
-              <w:t>BrightGrove (consultancy group): develop platform for a new line of smart TVs (for a customer of BrightGrove)</w:t>
+              <w:t>Allegro DVT (through Deviqon Labs): continue work on emulator for HW IP designs</w:t>
+            </w:r>
+          </w:p>
+          <w:p>
+            <w:pPr>
+              <w:pStyle w:val="TableContents"/>
+              <w:widowControl w:val="false"/>
+              <w:numPr>
+                <w:ilvl w:val="1"/>
+                <w:numId w:val="3"/>
+              </w:numPr>
+              <w:jc w:val="left"/>
+              <w:rPr/>
+            </w:pPr>
+            <w:r>
+              <w:rPr>
+                <w:rFonts w:eastAsia="Noto Serif CJK SC" w:cs="DejaVu Sans" w:ascii="DejaVu Sans" w:hAnsi="DejaVu Sans"/>
+                <w:color w:val="auto"/>
+                <w:sz w:val="22"/>
+                <w:szCs w:val="22"/>
+                <w:lang w:val="en-US" w:eastAsia="zh-CN" w:bidi="hi-IN"/>
+              </w:rPr>
+              <w:t>Technologies used: C++</w:t>
             </w:r>
           </w:p>
           <w:p>
@@ -1565,7 +1637,73 @@
                 <w:szCs w:val="22"/>
                 <w:lang w:val="en-US" w:eastAsia="zh-CN" w:bidi="hi-IN"/>
               </w:rPr>
+              <w:t>BrightGrove (consultancy group): develop platform for a new line of smart TVs (for a customer of BrightGrove)</w:t>
+            </w:r>
+          </w:p>
+          <w:p>
+            <w:pPr>
+              <w:pStyle w:val="TableContents"/>
+              <w:widowControl w:val="false"/>
+              <w:numPr>
+                <w:ilvl w:val="1"/>
+                <w:numId w:val="3"/>
+              </w:numPr>
+              <w:jc w:val="left"/>
+              <w:rPr/>
+            </w:pPr>
+            <w:r>
+              <w:rPr>
+                <w:rFonts w:eastAsia="Noto Serif CJK SC" w:cs="DejaVu Sans" w:ascii="DejaVu Sans" w:hAnsi="DejaVu Sans"/>
+                <w:color w:val="auto"/>
+                <w:sz w:val="22"/>
+                <w:szCs w:val="22"/>
+                <w:lang w:val="en-US" w:eastAsia="zh-CN" w:bidi="hi-IN"/>
+              </w:rPr>
+              <w:t>Technologies used: Buildroot, Android, C/C++</w:t>
+            </w:r>
+          </w:p>
+          <w:p>
+            <w:pPr>
+              <w:pStyle w:val="TableContents"/>
+              <w:widowControl w:val="false"/>
+              <w:numPr>
+                <w:ilvl w:val="0"/>
+                <w:numId w:val="3"/>
+              </w:numPr>
+              <w:jc w:val="left"/>
+              <w:rPr/>
+            </w:pPr>
+            <w:r>
+              <w:rPr>
+                <w:rFonts w:eastAsia="Noto Serif CJK SC" w:cs="DejaVu Sans" w:ascii="DejaVu Sans" w:hAnsi="DejaVu Sans"/>
+                <w:color w:val="auto"/>
+                <w:sz w:val="22"/>
+                <w:szCs w:val="22"/>
+                <w:lang w:val="en-US" w:eastAsia="zh-CN" w:bidi="hi-IN"/>
+              </w:rPr>
               <w:t>MathWorks (makers of Matlab/Simulink): kernel support for RF applications</w:t>
+            </w:r>
+          </w:p>
+          <w:p>
+            <w:pPr>
+              <w:pStyle w:val="TableContents"/>
+              <w:widowControl w:val="false"/>
+              <w:numPr>
+                <w:ilvl w:val="1"/>
+                <w:numId w:val="3"/>
+              </w:numPr>
+              <w:jc w:val="left"/>
+              <w:rPr/>
+            </w:pPr>
+            <w:r>
+              <w:rPr>
+                <w:rFonts w:eastAsia="Noto Serif CJK SC" w:cs="DejaVu Sans" w:ascii="DejaVu Sans" w:hAnsi="DejaVu Sans"/>
+                <w:color w:val="auto"/>
+                <w:sz w:val="22"/>
+                <w:szCs w:val="22"/>
+                <w:lang w:val="en-US" w:eastAsia="zh-CN" w:bidi="hi-IN"/>
+              </w:rPr>
+              <w:t>Technologies used: C for Linux kernel drivers</w:t>
             </w:r>
           </w:p>
           <w:p>
@@ -1785,6 +1923,28 @@
               <w:pStyle w:val="TableContents"/>
               <w:widowControl w:val="false"/>
               <w:numPr>
+                <w:ilvl w:val="1"/>
+                <w:numId w:val="2"/>
+              </w:numPr>
+              <w:jc w:val="left"/>
+              <w:rPr/>
+            </w:pPr>
+            <w:r>
+              <w:rPr>
+                <w:rFonts w:eastAsia="Noto Serif CJK SC" w:cs="DejaVu Sans" w:ascii="DejaVu Sans" w:hAnsi="DejaVu Sans"/>
+                <w:color w:val="auto"/>
+                <w:sz w:val="22"/>
+                <w:szCs w:val="22"/>
+                <w:lang w:val="en-US" w:eastAsia="zh-CN" w:bidi="hi-IN"/>
+              </w:rPr>
+              <w:t>Technologies used: C++</w:t>
+            </w:r>
+          </w:p>
+          <w:p>
+            <w:pPr>
+              <w:pStyle w:val="TableContents"/>
+              <w:widowControl w:val="false"/>
+              <w:numPr>
                 <w:ilvl w:val="0"/>
                 <w:numId w:val="2"/>
               </w:numPr>
@@ -1800,6 +1960,28 @@
                 <w:lang w:val="en-US" w:eastAsia="zh-CN" w:bidi="hi-IN"/>
               </w:rPr>
               <w:t>Allegro DVT: create emulator for a HW IP designs (for video decoders)</w:t>
+            </w:r>
+          </w:p>
+          <w:p>
+            <w:pPr>
+              <w:pStyle w:val="TableContents"/>
+              <w:widowControl w:val="false"/>
+              <w:numPr>
+                <w:ilvl w:val="1"/>
+                <w:numId w:val="2"/>
+              </w:numPr>
+              <w:jc w:val="left"/>
+              <w:rPr/>
+            </w:pPr>
+            <w:r>
+              <w:rPr>
+                <w:rFonts w:eastAsia="Noto Serif CJK SC" w:cs="DejaVu Sans" w:ascii="DejaVu Sans" w:hAnsi="DejaVu Sans"/>
+                <w:color w:val="auto"/>
+                <w:sz w:val="22"/>
+                <w:szCs w:val="22"/>
+                <w:lang w:val="en-US" w:eastAsia="zh-CN" w:bidi="hi-IN"/>
+              </w:rPr>
+              <w:t>Technologies used: C++</w:t>
             </w:r>
           </w:p>
         </w:tc>
@@ -2059,7 +2241,7 @@
                 <w:sz w:val="22"/>
                 <w:szCs w:val="22"/>
               </w:rPr>
-              <w:t>Boards/carriers used:</w:t>
+              <w:t>Technlogies used:</w:t>
             </w:r>
           </w:p>
           <w:p>
@@ -2138,6 +2320,78 @@
             <w:pPr>
               <w:pStyle w:val="TableContents"/>
               <w:widowControl w:val="false"/>
+              <w:numPr>
+                <w:ilvl w:val="0"/>
+                <w:numId w:val="5"/>
+              </w:numPr>
+              <w:suppressLineNumbers/>
+              <w:ind w:hanging="360" w:left="720" w:right="0"/>
+              <w:jc w:val="left"/>
+              <w:rPr/>
+            </w:pPr>
+            <w:r>
+              <w:rPr>
+                <w:rFonts w:cs="DejaVu Sans" w:ascii="DejaVu Sans" w:hAnsi="DejaVu Sans"/>
+                <w:b w:val="false"/>
+                <w:bCs w:val="false"/>
+                <w:sz w:val="22"/>
+                <w:szCs w:val="22"/>
+              </w:rPr>
+              <w:t>C for Linux kernel /baremetal drivers</w:t>
+            </w:r>
+          </w:p>
+          <w:p>
+            <w:pPr>
+              <w:pStyle w:val="TableContents"/>
+              <w:widowControl w:val="false"/>
+              <w:numPr>
+                <w:ilvl w:val="0"/>
+                <w:numId w:val="5"/>
+              </w:numPr>
+              <w:suppressLineNumbers/>
+              <w:ind w:hanging="360" w:left="720" w:right="0"/>
+              <w:jc w:val="left"/>
+              <w:rPr/>
+            </w:pPr>
+            <w:r>
+              <w:rPr>
+                <w:rFonts w:cs="DejaVu Sans" w:ascii="DejaVu Sans" w:hAnsi="DejaVu Sans"/>
+                <w:b w:val="false"/>
+                <w:bCs w:val="false"/>
+                <w:sz w:val="22"/>
+                <w:szCs w:val="22"/>
+              </w:rPr>
+              <w:t>C++ for Scopy</w:t>
+            </w:r>
+          </w:p>
+          <w:p>
+            <w:pPr>
+              <w:pStyle w:val="TableContents"/>
+              <w:widowControl w:val="false"/>
+              <w:numPr>
+                <w:ilvl w:val="0"/>
+                <w:numId w:val="5"/>
+              </w:numPr>
+              <w:suppressLineNumbers/>
+              <w:ind w:hanging="360" w:left="720" w:right="0"/>
+              <w:jc w:val="left"/>
+              <w:rPr/>
+            </w:pPr>
+            <w:r>
+              <w:rPr>
+                <w:rFonts w:cs="DejaVu Sans" w:ascii="DejaVu Sans" w:hAnsi="DejaVu Sans"/>
+                <w:b w:val="false"/>
+                <w:bCs w:val="false"/>
+                <w:sz w:val="22"/>
+                <w:szCs w:val="22"/>
+              </w:rPr>
+              <w:t>DeviceTree for configuring boards for the Linux OS</w:t>
+            </w:r>
+          </w:p>
+          <w:p>
+            <w:pPr>
+              <w:pStyle w:val="TableContents"/>
+              <w:widowControl w:val="false"/>
               <w:jc w:val="left"/>
               <w:rPr/>
             </w:pPr>
@@ -2172,7 +2426,7 @@
               </w:rPr>
               <w:br w:type="textWrapping" w:clear="all"/>
             </w:r>
-            <w:hyperlink r:id="rId6">
+            <w:hyperlink r:id="rId5">
               <w:r>
                 <w:rPr>
                   <w:rStyle w:val="Hyperlink"/>
@@ -2199,7 +2453,7 @@
               </w:rPr>
               <w:br w:type="textWrapping" w:clear="all"/>
             </w:r>
-            <w:hyperlink r:id="rId7">
+            <w:hyperlink r:id="rId6">
               <w:r>
                 <w:rPr>
                   <w:rStyle w:val="Hyperlink"/>
@@ -2318,7 +2572,7 @@
               </w:rPr>
               <w:t xml:space="preserve">Location: </w:t>
             </w:r>
-            <w:hyperlink r:id="rId8">
+            <w:hyperlink r:id="rId7">
               <w:r>
                 <w:rPr>
                   <w:rStyle w:val="Hyperlink"/>
@@ -2366,6 +2620,46 @@
               </w:rPr>
               <w:br w:type="textWrapping" w:clear="all"/>
             </w:r>
+          </w:p>
+          <w:p>
+            <w:pPr>
+              <w:pStyle w:val="BodyText"/>
+              <w:widowControl w:val="false"/>
+              <w:spacing w:before="0" w:after="140"/>
+              <w:jc w:val="left"/>
+              <w:rPr>
+                <w:rFonts w:ascii="DejaVu Sans" w:hAnsi="DejaVu Sans" w:cs="DejaVu Sans"/>
+                <w:b/>
+                <w:bCs/>
+                <w:sz w:val="22"/>
+                <w:szCs w:val="22"/>
+              </w:rPr>
+            </w:pPr>
+            <w:r>
+              <w:rPr>
+                <w:rFonts w:cs="DejaVu Sans" w:ascii="DejaVu Sans" w:hAnsi="DejaVu Sans"/>
+                <w:b w:val="false"/>
+                <w:bCs w:val="false"/>
+                <w:sz w:val="22"/>
+                <w:szCs w:val="22"/>
+              </w:rPr>
+              <w:t>Technologies used: C for the whole thing</w:t>
+            </w:r>
+          </w:p>
+          <w:p>
+            <w:pPr>
+              <w:pStyle w:val="BodyText"/>
+              <w:widowControl w:val="false"/>
+              <w:spacing w:before="0" w:after="140"/>
+              <w:jc w:val="left"/>
+              <w:rPr>
+                <w:rFonts w:ascii="DejaVu Sans" w:hAnsi="DejaVu Sans" w:cs="DejaVu Sans"/>
+                <w:b/>
+                <w:bCs/>
+                <w:sz w:val="22"/>
+                <w:szCs w:val="22"/>
+              </w:rPr>
+            </w:pPr>
             <w:r>
               <w:rPr>
                 <w:rFonts w:cs="DejaVu Sans" w:ascii="DejaVu Sans" w:hAnsi="DejaVu Sans"/>
@@ -2376,7 +2670,7 @@
               </w:rPr>
               <w:br w:type="textWrapping" w:clear="all"/>
             </w:r>
-            <w:hyperlink r:id="rId9">
+            <w:hyperlink r:id="rId8">
               <w:r>
                 <w:rPr>
                   <w:rStyle w:val="Hyperlink"/>
@@ -2480,7 +2774,7 @@
               </w:rPr>
               <w:t xml:space="preserve">Location: </w:t>
             </w:r>
-            <w:hyperlink r:id="rId10">
+            <w:hyperlink r:id="rId9">
               <w:r>
                 <w:rPr>
                   <w:rStyle w:val="Hyperlink"/>
@@ -2499,7 +2793,7 @@
               </w:rPr>
               <w:t xml:space="preserve"> / </w:t>
             </w:r>
-            <w:hyperlink r:id="rId11">
+            <w:hyperlink r:id="rId10">
               <w:r>
                 <w:rPr>
                   <w:rStyle w:val="Hyperlink"/>
@@ -2569,6 +2863,45 @@
           </w:p>
           <w:p>
             <w:pPr>
+              <w:pStyle w:val="TableContents"/>
+              <w:widowControl w:val="false"/>
+              <w:jc w:val="left"/>
+              <w:rPr>
+                <w:rFonts w:ascii="DejaVu Sans" w:hAnsi="DejaVu Sans" w:cs="DejaVu Sans"/>
+                <w:sz w:val="22"/>
+                <w:szCs w:val="22"/>
+              </w:rPr>
+            </w:pPr>
+            <w:r>
+              <w:rPr>
+                <w:rFonts w:cs="DejaVu Sans" w:ascii="DejaVu Sans" w:hAnsi="DejaVu Sans"/>
+                <w:sz w:val="22"/>
+                <w:szCs w:val="22"/>
+              </w:rPr>
+              <w:t>Technologies used: Shell, Makefile, and C for drivers</w:t>
+            </w:r>
+          </w:p>
+          <w:p>
+            <w:pPr>
+              <w:pStyle w:val="TableContents"/>
+              <w:widowControl w:val="false"/>
+              <w:jc w:val="left"/>
+              <w:rPr>
+                <w:rFonts w:ascii="DejaVu Sans" w:hAnsi="DejaVu Sans" w:cs="DejaVu Sans"/>
+                <w:sz w:val="22"/>
+                <w:szCs w:val="22"/>
+              </w:rPr>
+            </w:pPr>
+            <w:r>
+              <w:rPr>
+                <w:rFonts w:cs="DejaVu Sans" w:ascii="DejaVu Sans" w:hAnsi="DejaVu Sans"/>
+                <w:sz w:val="22"/>
+                <w:szCs w:val="22"/>
+              </w:rPr>
+            </w:r>
+          </w:p>
+          <w:p>
+            <w:pPr>
               <w:pStyle w:val="BodyText"/>
               <w:widowControl w:val="false"/>
               <w:spacing w:before="0" w:after="140"/>
@@ -2597,7 +2930,7 @@
               </w:rPr>
               <w:br w:type="textWrapping" w:clear="all"/>
             </w:r>
-            <w:hyperlink r:id="rId12">
+            <w:hyperlink r:id="rId11">
               <w:r>
                 <w:rPr>
                   <w:rStyle w:val="Hyperlink"/>
@@ -2642,7 +2975,7 @@
               </w:rPr>
               <w:br w:type="textWrapping" w:clear="all"/>
             </w:r>
-            <w:hyperlink r:id="rId13">
+            <w:hyperlink r:id="rId12">
               <w:r>
                 <w:rPr>
                   <w:rStyle w:val="Hyperlink"/>
@@ -2780,7 +3113,7 @@
               </w:rPr>
               <w:br w:type="textWrapping" w:clear="all"/>
             </w:r>
-            <w:hyperlink r:id="rId14">
+            <w:hyperlink r:id="rId13">
               <w:r>
                 <w:rPr>
                   <w:rStyle w:val="Hyperlink"/>
@@ -2968,13 +3301,55 @@
             <w:pPr>
               <w:pStyle w:val="TableContents"/>
               <w:widowControl w:val="false"/>
+              <w:numPr>
+                <w:ilvl w:val="0"/>
+                <w:numId w:val="0"/>
+              </w:numPr>
               <w:suppressLineNumbers/>
-              <w:ind w:hanging="0" w:right="0"/>
-              <w:jc w:val="left"/>
-              <w:rPr/>
-            </w:pPr>
-            <w:r>
-              <w:rPr/>
+              <w:ind w:hanging="0" w:left="720" w:right="0"/>
+              <w:jc w:val="left"/>
+              <w:rPr>
+                <w:rFonts w:ascii="DejaVu Sans" w:hAnsi="DejaVu Sans" w:cs="DejaVu Sans"/>
+                <w:b w:val="false"/>
+                <w:bCs w:val="false"/>
+                <w:sz w:val="22"/>
+                <w:szCs w:val="22"/>
+              </w:rPr>
+            </w:pPr>
+            <w:r>
+              <w:rPr/>
+            </w:r>
+          </w:p>
+          <w:p>
+            <w:pPr>
+              <w:pStyle w:val="TableContents"/>
+              <w:widowControl w:val="false"/>
+              <w:jc w:val="left"/>
+              <w:rPr/>
+            </w:pPr>
+            <w:r>
+              <w:rPr>
+                <w:rFonts w:eastAsia="Noto Serif CJK SC" w:cs="DejaVu Sans" w:ascii="DejaVu Sans" w:hAnsi="DejaVu Sans"/>
+                <w:b w:val="false"/>
+                <w:bCs w:val="false"/>
+                <w:color w:val="auto"/>
+                <w:sz w:val="22"/>
+                <w:szCs w:val="22"/>
+                <w:lang w:val="en-US" w:eastAsia="zh-CN" w:bidi="hi-IN"/>
+              </w:rPr>
+              <w:t xml:space="preserve">Tecnologies used: C for apps and Linux kernel drivers, Shell, </w:t>
+            </w:r>
+            <w:r>
+              <w:rPr>
+                <w:rFonts w:eastAsia="Noto Serif CJK SC" w:cs="DejaVu Sans" w:ascii="DejaVu Sans" w:hAnsi="DejaVu Sans"/>
+                <w:b w:val="false"/>
+                <w:bCs w:val="false"/>
+                <w:color w:val="auto"/>
+                <w:sz w:val="22"/>
+                <w:szCs w:val="22"/>
+                <w:lang w:val="en-US" w:eastAsia="zh-CN" w:bidi="hi-IN"/>
+              </w:rPr>
+              <w:t>Makefile, STP, LLDP, Jenkins</w:t>
             </w:r>
           </w:p>
         </w:tc>
@@ -3274,6 +3649,32 @@
               </w:rPr>
               <w:br w:type="textWrapping" w:clear="all"/>
             </w:r>
+          </w:p>
+          <w:p>
+            <w:pPr>
+              <w:pStyle w:val="TableContents"/>
+              <w:widowControl w:val="false"/>
+              <w:jc w:val="left"/>
+              <w:rPr/>
+            </w:pPr>
+            <w:r>
+              <w:rPr>
+                <w:rFonts w:cs="DejaVu Sans" w:ascii="DejaVu Sans" w:hAnsi="DejaVu Sans"/>
+                <w:b w:val="false"/>
+                <w:bCs w:val="false"/>
+                <w:sz w:val="22"/>
+                <w:szCs w:val="22"/>
+              </w:rPr>
+              <w:t>Technologies used: C for various SW modules</w:t>
+            </w:r>
+          </w:p>
+          <w:p>
+            <w:pPr>
+              <w:pStyle w:val="TableContents"/>
+              <w:widowControl w:val="false"/>
+              <w:jc w:val="left"/>
+              <w:rPr/>
+            </w:pPr>
             <w:r>
               <w:rPr>
                 <w:rFonts w:cs="DejaVu Sans" w:ascii="DejaVu Sans" w:hAnsi="DejaVu Sans"/>
@@ -3403,7 +3804,7 @@
                 <w:sz w:val="22"/>
                 <w:szCs w:val="22"/>
               </w:rPr>
-              <w:t>Role: Softwre Engineer</w:t>
+              <w:t>Role: Software Engineer</w:t>
             </w:r>
             <w:r>
               <w:rPr>
@@ -3441,12 +3842,47 @@
               <w:pStyle w:val="TableContents"/>
               <w:widowControl w:val="false"/>
               <w:jc w:val="left"/>
+              <w:rPr/>
+            </w:pPr>
+            <w:r>
+              <w:rPr>
+                <w:rFonts w:cs="DejaVu Sans" w:ascii="DejaVu Sans" w:hAnsi="DejaVu Sans"/>
+                <w:b w:val="false"/>
+                <w:bCs w:val="false"/>
+                <w:sz w:val="22"/>
+                <w:szCs w:val="22"/>
+              </w:rPr>
+              <w:t>Technologies used: Python, numpy, scipy</w:t>
+            </w:r>
+          </w:p>
+          <w:p>
+            <w:pPr>
+              <w:pStyle w:val="TableContents"/>
+              <w:widowControl w:val="false"/>
+              <w:jc w:val="left"/>
               <w:rPr>
                 <w:rFonts w:ascii="DejaVu Sans" w:hAnsi="DejaVu Sans" w:cs="DejaVu Sans"/>
                 <w:b w:val="false"/>
                 <w:bCs w:val="false"/>
                 <w:sz w:val="22"/>
                 <w:szCs w:val="22"/>
+              </w:rPr>
+            </w:pPr>
+            <w:r>
+              <w:rPr/>
+            </w:r>
+          </w:p>
+          <w:p>
+            <w:pPr>
+              <w:pStyle w:val="TableContents"/>
+              <w:widowControl w:val="false"/>
+              <w:jc w:val="left"/>
+              <w:rPr>
+                <w:rFonts w:ascii="DejaVu Sans" w:hAnsi="DejaVu Sans" w:cs="DejaVu Sans"/>
+                <w:b w:val="false"/>
+                <w:bCs w:val="false"/>
+                <w:sz w:val="22"/>
+                <w:szCs w:val="22"/>
                 <w:highlight w:val="none"/>
               </w:rPr>
             </w:pPr>
@@ -3482,7 +3918,7 @@
               </w:rPr>
               <w:t xml:space="preserve"> (</w:t>
             </w:r>
-            <w:hyperlink r:id="rId15">
+            <w:hyperlink r:id="rId14">
               <w:r>
                 <w:rPr>
                   <w:rStyle w:val="Hyperlink"/>
@@ -3598,6 +4034,37 @@
                 <w:szCs w:val="22"/>
               </w:rPr>
               <w:t>Location: Cluj-Napoca</w:t>
+            </w:r>
+          </w:p>
+          <w:p>
+            <w:pPr>
+              <w:pStyle w:val="TableContents"/>
+              <w:widowControl w:val="false"/>
+              <w:jc w:val="left"/>
+              <w:rPr>
+                <w:rFonts w:ascii="DejaVu Sans" w:hAnsi="DejaVu Sans" w:cs="DejaVu Sans"/>
+                <w:sz w:val="22"/>
+                <w:szCs w:val="22"/>
+              </w:rPr>
+            </w:pPr>
+            <w:r>
+              <w:rPr/>
+            </w:r>
+          </w:p>
+          <w:p>
+            <w:pPr>
+              <w:pStyle w:val="TableContents"/>
+              <w:widowControl w:val="false"/>
+              <w:jc w:val="left"/>
+              <w:rPr/>
+            </w:pPr>
+            <w:r>
+              <w:rPr>
+                <w:rFonts w:cs="DejaVu Sans" w:ascii="DejaVu Sans" w:hAnsi="DejaVu Sans"/>
+                <w:sz w:val="22"/>
+                <w:szCs w:val="22"/>
+              </w:rPr>
+              <w:t>Technologies used: C for RTOS &amp; drivers, ethernet, TCP/IP</w:t>
             </w:r>
           </w:p>
           <w:p>
@@ -5690,6 +6157,13 @@
       <w:vertAlign w:val="superscript"/>
     </w:rPr>
   </w:style>
+  <w:style w:type="character" w:styleId="FootnoteCharacters1">
+    <w:name w:val="Footnote Characters1"/>
+    <w:qFormat/>
+    <w:rPr>
+      <w:vertAlign w:val="superscript"/>
+    </w:rPr>
+  </w:style>
   <w:style w:type="character" w:styleId="FootnoteReference">
     <w:name w:val="Footnote Reference"/>
     <w:rPr>
@@ -5709,6 +6183,13 @@
     <w:uiPriority w:val="99"/>
     <w:semiHidden/>
     <w:unhideWhenUsed/>
+    <w:qFormat/>
+    <w:rPr>
+      <w:vertAlign w:val="superscript"/>
+    </w:rPr>
+  </w:style>
+  <w:style w:type="character" w:styleId="EndnoteCharacters1">
+    <w:name w:val="Endnote Characters1"/>
     <w:qFormat/>
     <w:rPr>
       <w:vertAlign w:val="superscript"/>

</xml_diff>